<commit_message>
Add Project Report & Update Code
</commit_message>
<xml_diff>
--- a/Report/Report-2.docx
+++ b/Report/Report-2.docx
@@ -7,19 +7,42 @@
         <w:pStyle w:val="Title"/>
         <w:rPr>
           <w:rFonts w:asciiTheme="majorBidi" w:hAnsiTheme="majorBidi"/>
+          <w:b/>
+          <w:bCs/>
+          <w:sz w:val="52"/>
+          <w:szCs w:val="52"/>
+          <w:rtl/>
+          <w:lang w:bidi="fa-IR"/>
+        </w:rPr>
+      </w:pPr>
+      <w:r>
+        <w:rPr>
+          <w:rFonts w:asciiTheme="majorBidi" w:hAnsiTheme="majorBidi"/>
+          <w:b/>
+          <w:bCs/>
+          <w:sz w:val="52"/>
+          <w:szCs w:val="52"/>
+        </w:rPr>
+        <w:t>Music Player Application</w:t>
+      </w:r>
+    </w:p>
+    <w:p>
+      <w:pPr>
+        <w:pStyle w:val="Title2"/>
+        <w:rPr>
+          <w:rFonts w:asciiTheme="majorBidi" w:hAnsiTheme="majorBidi" w:cstheme="majorBidi"/>
           <w:sz w:val="40"/>
           <w:szCs w:val="40"/>
-          <w:rtl/>
-          <w:lang w:bidi="fa-IR"/>
-        </w:rPr>
-      </w:pPr>
-      <w:r>
-        <w:rPr>
-          <w:rFonts w:asciiTheme="majorBidi" w:hAnsiTheme="majorBidi"/>
+        </w:rPr>
+      </w:pPr>
+      <w:r>
+        <w:rPr>
+          <w:rFonts w:asciiTheme="majorBidi" w:hAnsiTheme="majorBidi" w:cstheme="majorBidi"/>
           <w:sz w:val="40"/>
           <w:szCs w:val="40"/>
-        </w:rPr>
-        <w:t>Music Player Application</w:t>
+          <w:rtl/>
+        </w:rPr>
+        <w:t>صدیقه سادات غنی</w:t>
       </w:r>
     </w:p>
     <w:p>
@@ -38,25 +61,6 @@
           <w:szCs w:val="40"/>
           <w:rtl/>
         </w:rPr>
-        <w:t>صدیقه سادات غنی</w:t>
-      </w:r>
-    </w:p>
-    <w:p>
-      <w:pPr>
-        <w:pStyle w:val="Title2"/>
-        <w:rPr>
-          <w:rFonts w:asciiTheme="majorBidi" w:hAnsiTheme="majorBidi" w:cstheme="majorBidi"/>
-          <w:sz w:val="40"/>
-          <w:szCs w:val="40"/>
-        </w:rPr>
-      </w:pPr>
-      <w:r>
-        <w:rPr>
-          <w:rFonts w:asciiTheme="majorBidi" w:hAnsiTheme="majorBidi" w:cstheme="majorBidi"/>
-          <w:sz w:val="40"/>
-          <w:szCs w:val="40"/>
-          <w:rtl/>
-        </w:rPr>
         <w:t>استاد راهنما : دکتر نادران</w:t>
       </w:r>
     </w:p>
@@ -225,7 +229,6 @@
           <w:szCs w:val="36"/>
           <w:rtl/>
         </w:rPr>
-        <w:lastRenderedPageBreak/>
         <w:t>مقدمه</w:t>
       </w:r>
     </w:p>
@@ -1541,13 +1544,15 @@
           <w:bCs/>
           <w:sz w:val="36"/>
           <w:szCs w:val="36"/>
-          <w:rtl/>
-          <w:lang w:bidi="fa-IR"/>
-        </w:rPr>
-      </w:pPr>
-      <w:r>
-        <w:rPr>
-          <w:rFonts w:asciiTheme="majorBidi" w:hAnsiTheme="majorBidi" w:cstheme="majorBidi" w:hint="cs"/>
+          <w:lang w:bidi="fa-IR"/>
+        </w:rPr>
+      </w:pPr>
+    </w:p>
+    <w:p>
+      <w:pPr>
+        <w:bidi/>
+        <w:rPr>
+          <w:rFonts w:asciiTheme="majorBidi" w:hAnsiTheme="majorBidi" w:cstheme="majorBidi"/>
           <w:b/>
           <w:bCs/>
           <w:sz w:val="36"/>
@@ -1555,14 +1560,10 @@
           <w:rtl/>
           <w:lang w:bidi="fa-IR"/>
         </w:rPr>
-        <w:t>ویژگی های اپلیکیشن</w:t>
-      </w:r>
-    </w:p>
-    <w:p>
-      <w:pPr>
-        <w:bidi/>
-        <w:rPr>
-          <w:rFonts w:asciiTheme="majorBidi" w:hAnsiTheme="majorBidi" w:cstheme="majorBidi"/>
+      </w:pPr>
+      <w:r>
+        <w:rPr>
+          <w:rFonts w:asciiTheme="majorBidi" w:hAnsiTheme="majorBidi" w:cstheme="majorBidi" w:hint="cs"/>
           <w:b/>
           <w:bCs/>
           <w:sz w:val="36"/>
@@ -1570,10 +1571,14 @@
           <w:rtl/>
           <w:lang w:bidi="fa-IR"/>
         </w:rPr>
-      </w:pPr>
-      <w:r>
-        <w:rPr>
-          <w:rFonts w:asciiTheme="majorBidi" w:hAnsiTheme="majorBidi" w:cstheme="majorBidi" w:hint="cs"/>
+        <w:t>ویژگی های اپلیکیشن</w:t>
+      </w:r>
+    </w:p>
+    <w:p>
+      <w:pPr>
+        <w:bidi/>
+        <w:rPr>
+          <w:rFonts w:asciiTheme="majorBidi" w:hAnsiTheme="majorBidi" w:cstheme="majorBidi"/>
           <w:b/>
           <w:bCs/>
           <w:sz w:val="36"/>
@@ -1581,36 +1586,10 @@
           <w:rtl/>
           <w:lang w:bidi="fa-IR"/>
         </w:rPr>
-        <w:t>پخش آهنگ</w:t>
-      </w:r>
-    </w:p>
-    <w:p>
-      <w:pPr>
-        <w:bidi/>
-        <w:rPr>
-          <w:rFonts w:asciiTheme="majorBidi" w:hAnsiTheme="majorBidi" w:cstheme="majorBidi"/>
-          <w:sz w:val="36"/>
-          <w:szCs w:val="36"/>
-          <w:rtl/>
-          <w:lang w:bidi="fa-IR"/>
-        </w:rPr>
-      </w:pPr>
-      <w:r>
-        <w:rPr>
-          <w:rFonts w:asciiTheme="majorBidi" w:hAnsiTheme="majorBidi" w:cstheme="majorBidi" w:hint="cs"/>
-          <w:sz w:val="36"/>
-          <w:szCs w:val="36"/>
-          <w:rtl/>
-          <w:lang w:bidi="fa-IR"/>
-        </w:rPr>
-        <w:t>این اپلیکیشن دارای دو حالت پخش آنلاین و آفلاین است. با انخاب حالت مورد نظر، کاربران میتوانند آهنگ های مورد نظر خود را از اینترنت یا ذخیره شده در دستگاه خودشان پخش کنند.</w:t>
-      </w:r>
-    </w:p>
-    <w:p>
-      <w:pPr>
-        <w:bidi/>
-        <w:rPr>
-          <w:rFonts w:asciiTheme="majorBidi" w:hAnsiTheme="majorBidi" w:cstheme="majorBidi"/>
+      </w:pPr>
+      <w:r>
+        <w:rPr>
+          <w:rFonts w:asciiTheme="majorBidi" w:hAnsiTheme="majorBidi" w:cstheme="majorBidi" w:hint="cs"/>
           <w:b/>
           <w:bCs/>
           <w:sz w:val="36"/>
@@ -1618,10 +1597,37 @@
           <w:rtl/>
           <w:lang w:bidi="fa-IR"/>
         </w:rPr>
-      </w:pPr>
-      <w:r>
-        <w:rPr>
-          <w:rFonts w:asciiTheme="majorBidi" w:hAnsiTheme="majorBidi" w:cstheme="majorBidi" w:hint="cs"/>
+        <w:t>پخش آهنگ</w:t>
+      </w:r>
+    </w:p>
+    <w:p>
+      <w:pPr>
+        <w:bidi/>
+        <w:rPr>
+          <w:rFonts w:asciiTheme="majorBidi" w:hAnsiTheme="majorBidi" w:cstheme="majorBidi"/>
+          <w:sz w:val="36"/>
+          <w:szCs w:val="36"/>
+          <w:rtl/>
+          <w:lang w:bidi="fa-IR"/>
+        </w:rPr>
+      </w:pPr>
+      <w:r>
+        <w:rPr>
+          <w:rFonts w:asciiTheme="majorBidi" w:hAnsiTheme="majorBidi" w:cstheme="majorBidi" w:hint="cs"/>
+          <w:sz w:val="36"/>
+          <w:szCs w:val="36"/>
+          <w:rtl/>
+          <w:lang w:bidi="fa-IR"/>
+        </w:rPr>
+        <w:lastRenderedPageBreak/>
+        <w:t>این اپلیکیشن دارای دو حالت پخش آنلاین و آفلاین است. با انخاب حالت مورد نظر، کاربران میتوانند آهنگ های مورد نظر خود را از اینترنت یا ذخیره شده در دستگاه خودشان پخش کنند.</w:t>
+      </w:r>
+    </w:p>
+    <w:p>
+      <w:pPr>
+        <w:bidi/>
+        <w:rPr>
+          <w:rFonts w:asciiTheme="majorBidi" w:hAnsiTheme="majorBidi" w:cstheme="majorBidi"/>
           <w:b/>
           <w:bCs/>
           <w:sz w:val="36"/>
@@ -1629,7 +1635,17 @@
           <w:rtl/>
           <w:lang w:bidi="fa-IR"/>
         </w:rPr>
-        <w:lastRenderedPageBreak/>
+      </w:pPr>
+      <w:r>
+        <w:rPr>
+          <w:rFonts w:asciiTheme="majorBidi" w:hAnsiTheme="majorBidi" w:cstheme="majorBidi" w:hint="cs"/>
+          <w:b/>
+          <w:bCs/>
+          <w:sz w:val="36"/>
+          <w:szCs w:val="36"/>
+          <w:rtl/>
+          <w:lang w:bidi="fa-IR"/>
+        </w:rPr>
         <w:t>پلی لیست آفلاین</w:t>
       </w:r>
     </w:p>
@@ -1972,6 +1988,7 @@
           <w:rtl/>
           <w:lang w:bidi="fa-IR"/>
         </w:rPr>
+        <w:lastRenderedPageBreak/>
         <w:t>قابلیت پخش در پس زمینه:</w:t>
       </w:r>
       <w:r>
@@ -2019,7 +2036,6 @@
           <w:rtl/>
           <w:lang w:bidi="fa-IR"/>
         </w:rPr>
-        <w:lastRenderedPageBreak/>
         <w:t>برای پیدا سازی این اپلیکیشن از تکنولوژی فلاتر استفاده شده است که یک فریم ورک توسعه اپلیکیشن های موبایل و وب است که توسط شرکت گوگل توسعه داده شده است.</w:t>
       </w:r>
     </w:p>
@@ -2080,7 +2096,7 @@
       <w:pPr>
         <w:bidi/>
         <w:rPr>
-          <w:rFonts w:asciiTheme="majorBidi" w:hAnsiTheme="majorBidi" w:cstheme="majorBidi" w:hint="cs"/>
+          <w:rFonts w:asciiTheme="majorBidi" w:hAnsiTheme="majorBidi" w:cstheme="majorBidi"/>
           <w:sz w:val="36"/>
           <w:szCs w:val="36"/>
           <w:rtl/>

</xml_diff>